<commit_message>
Software Testing Plan Added
</commit_message>
<xml_diff>
--- a/Stage 3/Documents/Software-Testing-Plan.docx
+++ b/Stage 3/Documents/Software-Testing-Plan.docx
@@ -33,35 +33,7 @@
           <w:rFonts w:asciiTheme="minorHAnsi" w:eastAsia="Times New Roman" w:hAnsiTheme="minorHAnsi" w:cstheme="minorHAnsi"/>
           <w:lang w:eastAsia="en-GB"/>
         </w:rPr>
-        <w:t xml:space="preserve">Software </w:t>
-      </w:r>
-      <w:r>
-        <w:rPr>
-          <w:rFonts w:asciiTheme="minorHAnsi" w:eastAsia="Times New Roman" w:hAnsiTheme="minorHAnsi" w:cstheme="minorHAnsi"/>
-          <w:lang w:eastAsia="en-GB"/>
-        </w:rPr>
-        <w:t>T</w:t>
-      </w:r>
-      <w:r>
-        <w:rPr>
-          <w:rFonts w:asciiTheme="minorHAnsi" w:eastAsia="Times New Roman" w:hAnsiTheme="minorHAnsi" w:cstheme="minorHAnsi"/>
-          <w:lang w:eastAsia="en-GB"/>
-        </w:rPr>
-        <w:t xml:space="preserve">esting </w:t>
-      </w:r>
-      <w:r>
-        <w:rPr>
-          <w:rFonts w:asciiTheme="minorHAnsi" w:eastAsia="Times New Roman" w:hAnsiTheme="minorHAnsi" w:cstheme="minorHAnsi"/>
-          <w:lang w:eastAsia="en-GB"/>
-        </w:rPr>
-        <w:t>P</w:t>
-      </w:r>
-      <w:r>
-        <w:rPr>
-          <w:rFonts w:asciiTheme="minorHAnsi" w:eastAsia="Times New Roman" w:hAnsiTheme="minorHAnsi" w:cstheme="minorHAnsi"/>
-          <w:lang w:eastAsia="en-GB"/>
-        </w:rPr>
-        <w:t xml:space="preserve">lan                          </w:t>
+        <w:t xml:space="preserve">Software testing plan                          </w:t>
       </w:r>
       <w:r>
         <w:rPr>
@@ -138,6 +110,7 @@
       <w:r>
         <w:rPr>
           <w:rFonts w:cstheme="minorHAnsi"/>
+          <w:color w:val="172B4D"/>
           <w:shd w:val="clear" w:color="auto" w:fill="FFFFFF"/>
         </w:rPr>
         <w:t>Introduction For all software produced at KentSoft, we will be doing the following testing</w:t>
@@ -396,7 +369,7 @@
       </w:tr>
       <w:tr>
         <w:trPr>
-          <w:trHeight w:val="891"/>
+          <w:trHeight w:val="444"/>
         </w:trPr>
         <w:tc>
           <w:tcPr>
@@ -406,10 +379,14 @@
             <w:pPr>
               <w:rPr>
                 <w:rFonts w:cstheme="minorHAnsi"/>
-                <w:b/>
-                <w:bCs/>
-              </w:rPr>
-            </w:pPr>
+              </w:rPr>
+            </w:pPr>
+            <w:r>
+              <w:rPr>
+                <w:rFonts w:cstheme="minorHAnsi"/>
+              </w:rPr>
+              <w:t>1</w:t>
+            </w:r>
           </w:p>
         </w:tc>
         <w:tc>
@@ -420,10 +397,14 @@
             <w:pPr>
               <w:rPr>
                 <w:rFonts w:cstheme="minorHAnsi"/>
-                <w:b/>
-                <w:bCs/>
-              </w:rPr>
-            </w:pPr>
+              </w:rPr>
+            </w:pPr>
+            <w:r>
+              <w:rPr>
+                <w:rFonts w:cstheme="minorHAnsi"/>
+              </w:rPr>
+              <w:t>Login</w:t>
+            </w:r>
           </w:p>
         </w:tc>
         <w:tc>
@@ -434,10 +415,14 @@
             <w:pPr>
               <w:rPr>
                 <w:rFonts w:cstheme="minorHAnsi"/>
-                <w:b/>
-                <w:bCs/>
-              </w:rPr>
-            </w:pPr>
+              </w:rPr>
+            </w:pPr>
+            <w:r>
+              <w:rPr>
+                <w:rFonts w:cstheme="minorHAnsi"/>
+              </w:rPr>
+              <w:t>User is not logged in</w:t>
+            </w:r>
           </w:p>
         </w:tc>
         <w:tc>
@@ -446,12 +431,87 @@
           </w:tcPr>
           <w:p>
             <w:pPr>
-              <w:rPr>
-                <w:rFonts w:cstheme="minorHAnsi"/>
-                <w:b/>
-                <w:bCs/>
-              </w:rPr>
-            </w:pPr>
+              <w:pStyle w:val="ListParagraph"/>
+              <w:numPr>
+                <w:ilvl w:val="0"/>
+                <w:numId w:val="4"/>
+              </w:numPr>
+              <w:rPr>
+                <w:rFonts w:cstheme="minorHAnsi"/>
+              </w:rPr>
+            </w:pPr>
+            <w:r>
+              <w:rPr>
+                <w:rFonts w:cstheme="minorHAnsi"/>
+              </w:rPr>
+              <w:t>User provides username</w:t>
+            </w:r>
+            <w:r>
+              <w:rPr>
+                <w:rFonts w:cstheme="minorHAnsi"/>
+              </w:rPr>
+              <w:t>,</w:t>
+            </w:r>
+            <w:r>
+              <w:rPr>
+                <w:rFonts w:cstheme="minorHAnsi"/>
+              </w:rPr>
+              <w:t xml:space="preserve"> password and requested access rights.</w:t>
+            </w:r>
+          </w:p>
+          <w:p>
+            <w:pPr>
+              <w:pStyle w:val="ListParagraph"/>
+              <w:numPr>
+                <w:ilvl w:val="0"/>
+                <w:numId w:val="4"/>
+              </w:numPr>
+              <w:rPr>
+                <w:rFonts w:cstheme="minorHAnsi"/>
+              </w:rPr>
+            </w:pPr>
+            <w:r>
+              <w:rPr>
+                <w:rFonts w:cstheme="minorHAnsi"/>
+              </w:rPr>
+              <w:t>System records authentication attempt.</w:t>
+            </w:r>
+          </w:p>
+          <w:p>
+            <w:pPr>
+              <w:pStyle w:val="ListParagraph"/>
+              <w:numPr>
+                <w:ilvl w:val="0"/>
+                <w:numId w:val="4"/>
+              </w:numPr>
+              <w:rPr>
+                <w:rFonts w:cstheme="minorHAnsi"/>
+              </w:rPr>
+            </w:pPr>
+            <w:r>
+              <w:rPr>
+                <w:rFonts w:cstheme="minorHAnsi"/>
+              </w:rPr>
+              <w:t>System authenticates user.</w:t>
+            </w:r>
+          </w:p>
+          <w:p>
+            <w:pPr>
+              <w:pStyle w:val="ListParagraph"/>
+              <w:numPr>
+                <w:ilvl w:val="0"/>
+                <w:numId w:val="4"/>
+              </w:numPr>
+              <w:rPr>
+                <w:rFonts w:cstheme="minorHAnsi"/>
+              </w:rPr>
+            </w:pPr>
+            <w:r>
+              <w:rPr>
+                <w:rFonts w:cstheme="minorHAnsi"/>
+              </w:rPr>
+              <w:t>System provides requested access rights.</w:t>
+            </w:r>
           </w:p>
         </w:tc>
         <w:tc>
@@ -462,10 +522,14 @@
             <w:pPr>
               <w:rPr>
                 <w:rFonts w:cstheme="minorHAnsi"/>
-                <w:b/>
-                <w:bCs/>
-              </w:rPr>
-            </w:pPr>
+              </w:rPr>
+            </w:pPr>
+            <w:r>
+              <w:rPr>
+                <w:rFonts w:cstheme="minorHAnsi"/>
+              </w:rPr>
+              <w:t xml:space="preserve">User is authenticated and has the correct access rights </w:t>
+            </w:r>
           </w:p>
         </w:tc>
         <w:tc>
@@ -476,8 +540,6 @@
             <w:pPr>
               <w:rPr>
                 <w:rFonts w:cstheme="minorHAnsi"/>
-                <w:b/>
-                <w:bCs/>
               </w:rPr>
             </w:pPr>
           </w:p>
@@ -490,8 +552,6 @@
             <w:pPr>
               <w:rPr>
                 <w:rFonts w:cstheme="minorHAnsi"/>
-                <w:b/>
-                <w:bCs/>
               </w:rPr>
             </w:pPr>
           </w:p>
@@ -499,7 +559,7 @@
       </w:tr>
       <w:tr>
         <w:trPr>
-          <w:trHeight w:val="891"/>
+          <w:trHeight w:val="444"/>
         </w:trPr>
         <w:tc>
           <w:tcPr>
@@ -509,12 +569,14 @@
             <w:pPr>
               <w:rPr>
                 <w:rFonts w:cstheme="minorHAnsi"/>
-                <w:b/>
-                <w:bCs/>
-              </w:rPr>
-            </w:pPr>
-            <w:bookmarkStart w:id="0" w:name="_GoBack"/>
-            <w:bookmarkEnd w:id="0"/>
+              </w:rPr>
+            </w:pPr>
+            <w:r>
+              <w:rPr>
+                <w:rFonts w:cstheme="minorHAnsi"/>
+              </w:rPr>
+              <w:t>2</w:t>
+            </w:r>
           </w:p>
         </w:tc>
         <w:tc>
@@ -525,10 +587,14 @@
             <w:pPr>
               <w:rPr>
                 <w:rFonts w:cstheme="minorHAnsi"/>
-                <w:b/>
-                <w:bCs/>
-              </w:rPr>
-            </w:pPr>
+              </w:rPr>
+            </w:pPr>
+            <w:r>
+              <w:rPr>
+                <w:rFonts w:cstheme="minorHAnsi"/>
+              </w:rPr>
+              <w:t>Logout</w:t>
+            </w:r>
           </w:p>
         </w:tc>
         <w:tc>
@@ -539,10 +605,14 @@
             <w:pPr>
               <w:rPr>
                 <w:rFonts w:cstheme="minorHAnsi"/>
-                <w:b/>
-                <w:bCs/>
-              </w:rPr>
-            </w:pPr>
+              </w:rPr>
+            </w:pPr>
+            <w:r>
+              <w:rPr>
+                <w:rFonts w:cstheme="minorHAnsi"/>
+              </w:rPr>
+              <w:t>User is logged in and has access rights</w:t>
+            </w:r>
           </w:p>
         </w:tc>
         <w:tc>
@@ -551,12 +621,57 @@
           </w:tcPr>
           <w:p>
             <w:pPr>
-              <w:rPr>
-                <w:rFonts w:cstheme="minorHAnsi"/>
-                <w:b/>
-                <w:bCs/>
-              </w:rPr>
-            </w:pPr>
+              <w:pStyle w:val="NormalWeb"/>
+              <w:numPr>
+                <w:ilvl w:val="0"/>
+                <w:numId w:val="22"/>
+              </w:numPr>
+              <w:rPr>
+                <w:rFonts w:asciiTheme="minorHAnsi" w:hAnsiTheme="minorHAnsi" w:cstheme="minorHAnsi"/>
+              </w:rPr>
+            </w:pPr>
+            <w:r>
+              <w:rPr>
+                <w:rFonts w:asciiTheme="minorHAnsi" w:hAnsiTheme="minorHAnsi" w:cstheme="minorHAnsi"/>
+              </w:rPr>
+              <w:t>User logs out.</w:t>
+            </w:r>
+          </w:p>
+          <w:p>
+            <w:pPr>
+              <w:pStyle w:val="NormalWeb"/>
+              <w:numPr>
+                <w:ilvl w:val="0"/>
+                <w:numId w:val="22"/>
+              </w:numPr>
+              <w:rPr>
+                <w:rFonts w:asciiTheme="minorHAnsi" w:hAnsiTheme="minorHAnsi" w:cstheme="minorHAnsi"/>
+              </w:rPr>
+            </w:pPr>
+            <w:r>
+              <w:rPr>
+                <w:rFonts w:asciiTheme="minorHAnsi" w:hAnsiTheme="minorHAnsi" w:cstheme="minorHAnsi"/>
+              </w:rPr>
+              <w:t>Server revokes access rights.</w:t>
+            </w:r>
+          </w:p>
+          <w:p>
+            <w:pPr>
+              <w:pStyle w:val="NormalWeb"/>
+              <w:numPr>
+                <w:ilvl w:val="0"/>
+                <w:numId w:val="22"/>
+              </w:numPr>
+              <w:rPr>
+                <w:rFonts w:asciiTheme="minorHAnsi" w:hAnsiTheme="minorHAnsi" w:cstheme="minorHAnsi"/>
+              </w:rPr>
+            </w:pPr>
+            <w:r>
+              <w:rPr>
+                <w:rFonts w:asciiTheme="minorHAnsi" w:hAnsiTheme="minorHAnsi" w:cstheme="minorHAnsi"/>
+              </w:rPr>
+              <w:t>Server records end of authentication.</w:t>
+            </w:r>
           </w:p>
         </w:tc>
         <w:tc>
@@ -567,10 +682,14 @@
             <w:pPr>
               <w:rPr>
                 <w:rFonts w:cstheme="minorHAnsi"/>
-                <w:b/>
-                <w:bCs/>
-              </w:rPr>
-            </w:pPr>
+              </w:rPr>
+            </w:pPr>
+            <w:r>
+              <w:rPr>
+                <w:rFonts w:cstheme="minorHAnsi"/>
+              </w:rPr>
+              <w:t>User is logged out and no longer has access rights</w:t>
+            </w:r>
           </w:p>
         </w:tc>
         <w:tc>
@@ -581,8 +700,6 @@
             <w:pPr>
               <w:rPr>
                 <w:rFonts w:cstheme="minorHAnsi"/>
-                <w:b/>
-                <w:bCs/>
               </w:rPr>
             </w:pPr>
           </w:p>
@@ -595,8 +712,1871 @@
             <w:pPr>
               <w:rPr>
                 <w:rFonts w:cstheme="minorHAnsi"/>
-                <w:b/>
-                <w:bCs/>
+              </w:rPr>
+            </w:pPr>
+          </w:p>
+        </w:tc>
+      </w:tr>
+      <w:tr>
+        <w:trPr>
+          <w:trHeight w:val="444"/>
+        </w:trPr>
+        <w:tc>
+          <w:tcPr>
+            <w:tcW w:w="850" w:type="dxa"/>
+          </w:tcPr>
+          <w:p>
+            <w:pPr>
+              <w:rPr>
+                <w:rFonts w:cstheme="minorHAnsi"/>
+              </w:rPr>
+            </w:pPr>
+            <w:r>
+              <w:rPr>
+                <w:rFonts w:cstheme="minorHAnsi"/>
+              </w:rPr>
+              <w:t>3</w:t>
+            </w:r>
+          </w:p>
+        </w:tc>
+        <w:tc>
+          <w:tcPr>
+            <w:tcW w:w="1550" w:type="dxa"/>
+          </w:tcPr>
+          <w:p>
+            <w:pPr>
+              <w:rPr>
+                <w:rFonts w:cstheme="minorHAnsi"/>
+              </w:rPr>
+            </w:pPr>
+            <w:r>
+              <w:rPr>
+                <w:rFonts w:cstheme="minorHAnsi"/>
+              </w:rPr>
+              <w:t>Authorisation Check</w:t>
+            </w:r>
+          </w:p>
+        </w:tc>
+        <w:tc>
+          <w:tcPr>
+            <w:tcW w:w="1587" w:type="dxa"/>
+          </w:tcPr>
+          <w:p>
+            <w:pPr>
+              <w:rPr>
+                <w:rFonts w:cstheme="minorHAnsi"/>
+              </w:rPr>
+            </w:pPr>
+            <w:r>
+              <w:rPr>
+                <w:rFonts w:cstheme="minorHAnsi"/>
+              </w:rPr>
+              <w:t>User is authenticated</w:t>
+            </w:r>
+          </w:p>
+        </w:tc>
+        <w:tc>
+          <w:tcPr>
+            <w:tcW w:w="2430" w:type="dxa"/>
+          </w:tcPr>
+          <w:p>
+            <w:pPr>
+              <w:pStyle w:val="NormalWeb"/>
+              <w:numPr>
+                <w:ilvl w:val="0"/>
+                <w:numId w:val="7"/>
+              </w:numPr>
+              <w:rPr>
+                <w:rFonts w:asciiTheme="minorHAnsi" w:hAnsiTheme="minorHAnsi" w:cstheme="minorHAnsi"/>
+              </w:rPr>
+            </w:pPr>
+            <w:r>
+              <w:rPr>
+                <w:rFonts w:asciiTheme="minorHAnsi" w:hAnsiTheme="minorHAnsi" w:cstheme="minorHAnsi"/>
+              </w:rPr>
+              <w:t>An authorisation check record is made.</w:t>
+            </w:r>
+          </w:p>
+          <w:p>
+            <w:pPr>
+              <w:pStyle w:val="NormalWeb"/>
+              <w:numPr>
+                <w:ilvl w:val="0"/>
+                <w:numId w:val="7"/>
+              </w:numPr>
+              <w:rPr>
+                <w:rFonts w:asciiTheme="minorHAnsi" w:hAnsiTheme="minorHAnsi" w:cstheme="minorHAnsi"/>
+              </w:rPr>
+            </w:pPr>
+            <w:r>
+              <w:rPr>
+                <w:rFonts w:asciiTheme="minorHAnsi" w:hAnsiTheme="minorHAnsi" w:cstheme="minorHAnsi"/>
+              </w:rPr>
+              <w:t>Check the user's authorisation to complete the requested action.</w:t>
+            </w:r>
+          </w:p>
+          <w:p>
+            <w:pPr>
+              <w:pStyle w:val="NormalWeb"/>
+              <w:numPr>
+                <w:ilvl w:val="0"/>
+                <w:numId w:val="7"/>
+              </w:numPr>
+              <w:rPr>
+                <w:rFonts w:asciiTheme="minorHAnsi" w:hAnsiTheme="minorHAnsi" w:cstheme="minorHAnsi"/>
+              </w:rPr>
+            </w:pPr>
+            <w:r>
+              <w:rPr>
+                <w:rFonts w:asciiTheme="minorHAnsi" w:hAnsiTheme="minorHAnsi" w:cstheme="minorHAnsi"/>
+              </w:rPr>
+              <w:t>Grant requested access.</w:t>
+            </w:r>
+          </w:p>
+          <w:p>
+            <w:pPr>
+              <w:rPr>
+                <w:rFonts w:cstheme="minorHAnsi"/>
+              </w:rPr>
+            </w:pPr>
+          </w:p>
+        </w:tc>
+        <w:tc>
+          <w:tcPr>
+            <w:tcW w:w="1620" w:type="dxa"/>
+          </w:tcPr>
+          <w:p>
+            <w:pPr>
+              <w:rPr>
+                <w:rFonts w:cstheme="minorHAnsi"/>
+              </w:rPr>
+            </w:pPr>
+            <w:r>
+              <w:rPr>
+                <w:rFonts w:cstheme="minorHAnsi"/>
+              </w:rPr>
+              <w:t>User</w:t>
+            </w:r>
+            <w:r>
+              <w:rPr>
+                <w:rFonts w:cstheme="minorHAnsi"/>
+              </w:rPr>
+              <w:t>’</w:t>
+            </w:r>
+            <w:r>
+              <w:rPr>
+                <w:rFonts w:cstheme="minorHAnsi"/>
+              </w:rPr>
+              <w:t xml:space="preserve">s authorisations are checked, and access is either granted or denied depending on check.  </w:t>
+            </w:r>
+          </w:p>
+        </w:tc>
+        <w:tc>
+          <w:tcPr>
+            <w:tcW w:w="1103" w:type="dxa"/>
+          </w:tcPr>
+          <w:p>
+            <w:pPr>
+              <w:rPr>
+                <w:rFonts w:cstheme="minorHAnsi"/>
+              </w:rPr>
+            </w:pPr>
+          </w:p>
+        </w:tc>
+        <w:tc>
+          <w:tcPr>
+            <w:tcW w:w="839" w:type="dxa"/>
+          </w:tcPr>
+          <w:p>
+            <w:pPr>
+              <w:rPr>
+                <w:rFonts w:cstheme="minorHAnsi"/>
+              </w:rPr>
+            </w:pPr>
+          </w:p>
+        </w:tc>
+      </w:tr>
+      <w:tr>
+        <w:trPr>
+          <w:trHeight w:val="2967"/>
+        </w:trPr>
+        <w:tc>
+          <w:tcPr>
+            <w:tcW w:w="850" w:type="dxa"/>
+          </w:tcPr>
+          <w:p>
+            <w:pPr>
+              <w:rPr>
+                <w:rFonts w:cstheme="minorHAnsi"/>
+              </w:rPr>
+            </w:pPr>
+            <w:r>
+              <w:rPr>
+                <w:rFonts w:cstheme="minorHAnsi"/>
+              </w:rPr>
+              <w:lastRenderedPageBreak/>
+              <w:t>4</w:t>
+            </w:r>
+          </w:p>
+        </w:tc>
+        <w:tc>
+          <w:tcPr>
+            <w:tcW w:w="1550" w:type="dxa"/>
+          </w:tcPr>
+          <w:p>
+            <w:pPr>
+              <w:rPr>
+                <w:rFonts w:cstheme="minorHAnsi"/>
+              </w:rPr>
+            </w:pPr>
+            <w:r>
+              <w:rPr>
+                <w:rFonts w:cstheme="minorHAnsi"/>
+              </w:rPr>
+              <w:t xml:space="preserve">Read Personal Details </w:t>
+            </w:r>
+          </w:p>
+        </w:tc>
+        <w:tc>
+          <w:tcPr>
+            <w:tcW w:w="1587" w:type="dxa"/>
+          </w:tcPr>
+          <w:p>
+            <w:pPr>
+              <w:rPr>
+                <w:rFonts w:cstheme="minorHAnsi"/>
+              </w:rPr>
+            </w:pPr>
+            <w:r>
+              <w:rPr>
+                <w:rFonts w:cstheme="minorHAnsi"/>
+              </w:rPr>
+              <w:t>User is authenticated</w:t>
+            </w:r>
+            <w:r>
+              <w:rPr>
+                <w:rFonts w:cstheme="minorHAnsi"/>
+              </w:rPr>
+              <w:t xml:space="preserve"> and personal details exists.</w:t>
+            </w:r>
+          </w:p>
+        </w:tc>
+        <w:tc>
+          <w:tcPr>
+            <w:tcW w:w="2430" w:type="dxa"/>
+          </w:tcPr>
+          <w:p>
+            <w:pPr>
+              <w:pStyle w:val="NormalWeb"/>
+              <w:numPr>
+                <w:ilvl w:val="0"/>
+                <w:numId w:val="8"/>
+              </w:numPr>
+              <w:rPr>
+                <w:rFonts w:asciiTheme="minorHAnsi" w:hAnsiTheme="minorHAnsi" w:cstheme="minorHAnsi"/>
+              </w:rPr>
+            </w:pPr>
+            <w:r>
+              <w:rPr>
+                <w:rFonts w:asciiTheme="minorHAnsi" w:hAnsiTheme="minorHAnsi" w:cstheme="minorHAnsi"/>
+              </w:rPr>
+              <w:t>Request personal details record.</w:t>
+            </w:r>
+          </w:p>
+          <w:p>
+            <w:pPr>
+              <w:pStyle w:val="NormalWeb"/>
+              <w:numPr>
+                <w:ilvl w:val="0"/>
+                <w:numId w:val="8"/>
+              </w:numPr>
+              <w:rPr>
+                <w:rFonts w:asciiTheme="minorHAnsi" w:hAnsiTheme="minorHAnsi" w:cstheme="minorHAnsi"/>
+              </w:rPr>
+            </w:pPr>
+            <w:r>
+              <w:rPr>
+                <w:rFonts w:asciiTheme="minorHAnsi" w:hAnsiTheme="minorHAnsi" w:cstheme="minorHAnsi"/>
+              </w:rPr>
+              <w:t>Authorization check</w:t>
+            </w:r>
+          </w:p>
+          <w:p>
+            <w:pPr>
+              <w:pStyle w:val="NormalWeb"/>
+              <w:numPr>
+                <w:ilvl w:val="0"/>
+                <w:numId w:val="8"/>
+              </w:numPr>
+              <w:rPr>
+                <w:rFonts w:asciiTheme="minorHAnsi" w:hAnsiTheme="minorHAnsi" w:cstheme="minorHAnsi"/>
+              </w:rPr>
+            </w:pPr>
+            <w:r>
+              <w:rPr>
+                <w:rFonts w:asciiTheme="minorHAnsi" w:hAnsiTheme="minorHAnsi" w:cstheme="minorHAnsi"/>
+              </w:rPr>
+              <w:t>HR Database delivers record to user.</w:t>
+            </w:r>
+          </w:p>
+          <w:p>
+            <w:pPr>
+              <w:pStyle w:val="NormalWeb"/>
+              <w:numPr>
+                <w:ilvl w:val="0"/>
+                <w:numId w:val="8"/>
+              </w:numPr>
+              <w:rPr>
+                <w:rFonts w:asciiTheme="minorHAnsi" w:hAnsiTheme="minorHAnsi" w:cstheme="minorHAnsi"/>
+              </w:rPr>
+            </w:pPr>
+            <w:r>
+              <w:rPr>
+                <w:rFonts w:asciiTheme="minorHAnsi" w:hAnsiTheme="minorHAnsi" w:cstheme="minorHAnsi"/>
+              </w:rPr>
+              <w:t>User finishes</w:t>
+            </w:r>
+            <w:r>
+              <w:rPr>
+                <w:rFonts w:asciiTheme="minorHAnsi" w:hAnsiTheme="minorHAnsi" w:cstheme="minorHAnsi"/>
+              </w:rPr>
+              <w:t xml:space="preserve"> has access to record.</w:t>
+            </w:r>
+          </w:p>
+        </w:tc>
+        <w:tc>
+          <w:tcPr>
+            <w:tcW w:w="1620" w:type="dxa"/>
+          </w:tcPr>
+          <w:p>
+            <w:pPr>
+              <w:rPr>
+                <w:rFonts w:cstheme="minorHAnsi"/>
+              </w:rPr>
+            </w:pPr>
+            <w:r>
+              <w:rPr>
+                <w:rFonts w:cstheme="minorHAnsi"/>
+              </w:rPr>
+              <w:t xml:space="preserve">User </w:t>
+            </w:r>
+            <w:r>
+              <w:rPr>
+                <w:rFonts w:cstheme="minorHAnsi"/>
+              </w:rPr>
+              <w:t>can</w:t>
+            </w:r>
+            <w:r>
+              <w:rPr>
+                <w:rFonts w:cstheme="minorHAnsi"/>
+              </w:rPr>
+              <w:t xml:space="preserve"> access and read personal detail record.</w:t>
+            </w:r>
+          </w:p>
+        </w:tc>
+        <w:tc>
+          <w:tcPr>
+            <w:tcW w:w="1103" w:type="dxa"/>
+          </w:tcPr>
+          <w:p>
+            <w:pPr>
+              <w:rPr>
+                <w:rFonts w:cstheme="minorHAnsi"/>
+              </w:rPr>
+            </w:pPr>
+          </w:p>
+        </w:tc>
+        <w:tc>
+          <w:tcPr>
+            <w:tcW w:w="839" w:type="dxa"/>
+          </w:tcPr>
+          <w:p>
+            <w:pPr>
+              <w:rPr>
+                <w:rFonts w:cstheme="minorHAnsi"/>
+              </w:rPr>
+            </w:pPr>
+          </w:p>
+        </w:tc>
+      </w:tr>
+      <w:tr>
+        <w:trPr>
+          <w:trHeight w:val="419"/>
+        </w:trPr>
+        <w:tc>
+          <w:tcPr>
+            <w:tcW w:w="850" w:type="dxa"/>
+          </w:tcPr>
+          <w:p>
+            <w:pPr>
+              <w:rPr>
+                <w:rFonts w:cstheme="minorHAnsi"/>
+              </w:rPr>
+            </w:pPr>
+            <w:r>
+              <w:rPr>
+                <w:rFonts w:cstheme="minorHAnsi"/>
+              </w:rPr>
+              <w:t>5</w:t>
+            </w:r>
+          </w:p>
+        </w:tc>
+        <w:tc>
+          <w:tcPr>
+            <w:tcW w:w="1550" w:type="dxa"/>
+          </w:tcPr>
+          <w:p>
+            <w:pPr>
+              <w:rPr>
+                <w:rFonts w:cstheme="minorHAnsi"/>
+              </w:rPr>
+            </w:pPr>
+            <w:r>
+              <w:rPr>
+                <w:rFonts w:cstheme="minorHAnsi"/>
+              </w:rPr>
+              <w:t>Create Personal Details Record</w:t>
+            </w:r>
+          </w:p>
+        </w:tc>
+        <w:tc>
+          <w:tcPr>
+            <w:tcW w:w="1587" w:type="dxa"/>
+          </w:tcPr>
+          <w:p>
+            <w:pPr>
+              <w:rPr>
+                <w:rFonts w:cstheme="minorHAnsi"/>
+              </w:rPr>
+            </w:pPr>
+            <w:r>
+              <w:rPr>
+                <w:rFonts w:cstheme="minorHAnsi"/>
+              </w:rPr>
+              <w:t>HR Employee is authenticated</w:t>
+            </w:r>
+          </w:p>
+        </w:tc>
+        <w:tc>
+          <w:tcPr>
+            <w:tcW w:w="2430" w:type="dxa"/>
+          </w:tcPr>
+          <w:p>
+            <w:pPr>
+              <w:pStyle w:val="NormalWeb"/>
+              <w:numPr>
+                <w:ilvl w:val="0"/>
+                <w:numId w:val="10"/>
+              </w:numPr>
+              <w:rPr>
+                <w:rFonts w:asciiTheme="minorHAnsi" w:hAnsiTheme="minorHAnsi" w:cstheme="minorHAnsi"/>
+              </w:rPr>
+            </w:pPr>
+            <w:r>
+              <w:rPr>
+                <w:rFonts w:asciiTheme="minorHAnsi" w:hAnsiTheme="minorHAnsi" w:cstheme="minorHAnsi"/>
+              </w:rPr>
+              <w:t>HR Employee requests a new personal details record.</w:t>
+            </w:r>
+          </w:p>
+          <w:p>
+            <w:pPr>
+              <w:pStyle w:val="NormalWeb"/>
+              <w:numPr>
+                <w:ilvl w:val="0"/>
+                <w:numId w:val="10"/>
+              </w:numPr>
+              <w:rPr>
+                <w:rFonts w:asciiTheme="minorHAnsi" w:hAnsiTheme="minorHAnsi" w:cstheme="minorHAnsi"/>
+              </w:rPr>
+            </w:pPr>
+            <w:r>
+              <w:rPr>
+                <w:rFonts w:asciiTheme="minorHAnsi" w:hAnsiTheme="minorHAnsi" w:cstheme="minorHAnsi"/>
+              </w:rPr>
+              <w:t>Authorisation check.</w:t>
+            </w:r>
+          </w:p>
+          <w:p>
+            <w:pPr>
+              <w:pStyle w:val="NormalWeb"/>
+              <w:numPr>
+                <w:ilvl w:val="0"/>
+                <w:numId w:val="10"/>
+              </w:numPr>
+              <w:rPr>
+                <w:rFonts w:asciiTheme="minorHAnsi" w:hAnsiTheme="minorHAnsi" w:cstheme="minorHAnsi"/>
+              </w:rPr>
+            </w:pPr>
+            <w:r>
+              <w:rPr>
+                <w:rFonts w:asciiTheme="minorHAnsi" w:hAnsiTheme="minorHAnsi" w:cstheme="minorHAnsi"/>
+              </w:rPr>
+              <w:t>A new personal details record is created.</w:t>
+            </w:r>
+          </w:p>
+          <w:p>
+            <w:pPr>
+              <w:pStyle w:val="NormalWeb"/>
+              <w:numPr>
+                <w:ilvl w:val="0"/>
+                <w:numId w:val="10"/>
+              </w:numPr>
+              <w:rPr>
+                <w:rFonts w:asciiTheme="minorHAnsi" w:hAnsiTheme="minorHAnsi" w:cstheme="minorHAnsi"/>
+              </w:rPr>
+            </w:pPr>
+            <w:r>
+              <w:rPr>
+                <w:rFonts w:asciiTheme="minorHAnsi" w:hAnsiTheme="minorHAnsi" w:cstheme="minorHAnsi"/>
+              </w:rPr>
+              <w:t xml:space="preserve">New record is saved in the HR Database. </w:t>
+            </w:r>
+          </w:p>
+        </w:tc>
+        <w:tc>
+          <w:tcPr>
+            <w:tcW w:w="1620" w:type="dxa"/>
+          </w:tcPr>
+          <w:p>
+            <w:pPr>
+              <w:rPr>
+                <w:rFonts w:cstheme="minorHAnsi"/>
+              </w:rPr>
+            </w:pPr>
+            <w:r>
+              <w:rPr>
+                <w:rFonts w:cstheme="minorHAnsi"/>
+              </w:rPr>
+              <w:t>HR Employee is able create new personal detail record in HR database.</w:t>
+            </w:r>
+          </w:p>
+        </w:tc>
+        <w:tc>
+          <w:tcPr>
+            <w:tcW w:w="1103" w:type="dxa"/>
+          </w:tcPr>
+          <w:p>
+            <w:pPr>
+              <w:rPr>
+                <w:rFonts w:cstheme="minorHAnsi"/>
+              </w:rPr>
+            </w:pPr>
+          </w:p>
+        </w:tc>
+        <w:tc>
+          <w:tcPr>
+            <w:tcW w:w="839" w:type="dxa"/>
+          </w:tcPr>
+          <w:p>
+            <w:pPr>
+              <w:rPr>
+                <w:rFonts w:cstheme="minorHAnsi"/>
+              </w:rPr>
+            </w:pPr>
+          </w:p>
+        </w:tc>
+      </w:tr>
+      <w:tr>
+        <w:trPr>
+          <w:trHeight w:val="419"/>
+        </w:trPr>
+        <w:tc>
+          <w:tcPr>
+            <w:tcW w:w="850" w:type="dxa"/>
+          </w:tcPr>
+          <w:p>
+            <w:pPr>
+              <w:rPr>
+                <w:rFonts w:cstheme="minorHAnsi"/>
+              </w:rPr>
+            </w:pPr>
+            <w:r>
+              <w:rPr>
+                <w:rFonts w:cstheme="minorHAnsi"/>
+              </w:rPr>
+              <w:t>6</w:t>
+            </w:r>
+          </w:p>
+        </w:tc>
+        <w:tc>
+          <w:tcPr>
+            <w:tcW w:w="1550" w:type="dxa"/>
+          </w:tcPr>
+          <w:p>
+            <w:pPr>
+              <w:rPr>
+                <w:rFonts w:cstheme="minorHAnsi"/>
+              </w:rPr>
+            </w:pPr>
+            <w:r>
+              <w:rPr>
+                <w:rFonts w:cstheme="minorHAnsi"/>
+              </w:rPr>
+              <w:t>Amend Personal Details Record</w:t>
+            </w:r>
+          </w:p>
+        </w:tc>
+        <w:tc>
+          <w:tcPr>
+            <w:tcW w:w="1587" w:type="dxa"/>
+          </w:tcPr>
+          <w:p>
+            <w:pPr>
+              <w:rPr>
+                <w:rFonts w:cstheme="minorHAnsi"/>
+              </w:rPr>
+            </w:pPr>
+            <w:r>
+              <w:rPr>
+                <w:rFonts w:cstheme="minorHAnsi"/>
+              </w:rPr>
+              <w:t xml:space="preserve">HR Employee is </w:t>
+            </w:r>
+            <w:proofErr w:type="gramStart"/>
+            <w:r>
+              <w:rPr>
+                <w:rFonts w:cstheme="minorHAnsi"/>
+              </w:rPr>
+              <w:t>authenticated</w:t>
+            </w:r>
+            <w:proofErr w:type="gramEnd"/>
+            <w:r>
+              <w:rPr>
+                <w:rFonts w:cstheme="minorHAnsi"/>
+              </w:rPr>
+              <w:t xml:space="preserve"> and personal details exists</w:t>
+            </w:r>
+          </w:p>
+        </w:tc>
+        <w:tc>
+          <w:tcPr>
+            <w:tcW w:w="2430" w:type="dxa"/>
+          </w:tcPr>
+          <w:p>
+            <w:pPr>
+              <w:pStyle w:val="ListParagraph"/>
+              <w:numPr>
+                <w:ilvl w:val="0"/>
+                <w:numId w:val="11"/>
+              </w:numPr>
+              <w:rPr>
+                <w:rFonts w:cstheme="minorHAnsi"/>
+              </w:rPr>
+            </w:pPr>
+            <w:r>
+              <w:rPr>
+                <w:rFonts w:cstheme="minorHAnsi"/>
+              </w:rPr>
+              <w:t xml:space="preserve"> Authorisation check to obtain write access.</w:t>
+            </w:r>
+          </w:p>
+          <w:p>
+            <w:pPr>
+              <w:pStyle w:val="ListParagraph"/>
+              <w:numPr>
+                <w:ilvl w:val="0"/>
+                <w:numId w:val="11"/>
+              </w:numPr>
+              <w:rPr>
+                <w:rFonts w:cstheme="minorHAnsi"/>
+              </w:rPr>
+            </w:pPr>
+            <w:r>
+              <w:rPr>
+                <w:rFonts w:cstheme="minorHAnsi"/>
+              </w:rPr>
+              <w:t>Amend the record.</w:t>
+            </w:r>
+          </w:p>
+          <w:p>
+            <w:pPr>
+              <w:pStyle w:val="ListParagraph"/>
+              <w:numPr>
+                <w:ilvl w:val="0"/>
+                <w:numId w:val="11"/>
+              </w:numPr>
+              <w:rPr>
+                <w:rFonts w:cstheme="minorHAnsi"/>
+              </w:rPr>
+            </w:pPr>
+            <w:r>
+              <w:rPr>
+                <w:rFonts w:cstheme="minorHAnsi"/>
+              </w:rPr>
+              <w:t>Save amended record to HR Database.</w:t>
+            </w:r>
+          </w:p>
+        </w:tc>
+        <w:tc>
+          <w:tcPr>
+            <w:tcW w:w="1620" w:type="dxa"/>
+          </w:tcPr>
+          <w:p>
+            <w:pPr>
+              <w:rPr>
+                <w:rFonts w:cstheme="minorHAnsi"/>
+              </w:rPr>
+            </w:pPr>
+            <w:r>
+              <w:rPr>
+                <w:rFonts w:cstheme="minorHAnsi"/>
+              </w:rPr>
+              <w:t>HR Employee is able to amend personal detail records.</w:t>
+            </w:r>
+          </w:p>
+        </w:tc>
+        <w:tc>
+          <w:tcPr>
+            <w:tcW w:w="1103" w:type="dxa"/>
+          </w:tcPr>
+          <w:p>
+            <w:pPr>
+              <w:rPr>
+                <w:rFonts w:cstheme="minorHAnsi"/>
+              </w:rPr>
+            </w:pPr>
+          </w:p>
+        </w:tc>
+        <w:tc>
+          <w:tcPr>
+            <w:tcW w:w="839" w:type="dxa"/>
+          </w:tcPr>
+          <w:p>
+            <w:pPr>
+              <w:rPr>
+                <w:rFonts w:cstheme="minorHAnsi"/>
+              </w:rPr>
+            </w:pPr>
+          </w:p>
+        </w:tc>
+      </w:tr>
+      <w:tr>
+        <w:trPr>
+          <w:trHeight w:val="419"/>
+        </w:trPr>
+        <w:tc>
+          <w:tcPr>
+            <w:tcW w:w="850" w:type="dxa"/>
+          </w:tcPr>
+          <w:p>
+            <w:pPr>
+              <w:rPr>
+                <w:rFonts w:cstheme="minorHAnsi"/>
+              </w:rPr>
+            </w:pPr>
+            <w:r>
+              <w:rPr>
+                <w:rFonts w:cstheme="minorHAnsi"/>
+              </w:rPr>
+              <w:t>7</w:t>
+            </w:r>
+          </w:p>
+        </w:tc>
+        <w:tc>
+          <w:tcPr>
+            <w:tcW w:w="1550" w:type="dxa"/>
+          </w:tcPr>
+          <w:p>
+            <w:pPr>
+              <w:rPr>
+                <w:rFonts w:cstheme="minorHAnsi"/>
+              </w:rPr>
+            </w:pPr>
+            <w:r>
+              <w:rPr>
+                <w:rFonts w:cstheme="minorHAnsi"/>
+              </w:rPr>
+              <w:t>Create New Review Record</w:t>
+            </w:r>
+          </w:p>
+        </w:tc>
+        <w:tc>
+          <w:tcPr>
+            <w:tcW w:w="1587" w:type="dxa"/>
+          </w:tcPr>
+          <w:p>
+            <w:pPr>
+              <w:rPr>
+                <w:rFonts w:cstheme="minorHAnsi"/>
+              </w:rPr>
+            </w:pPr>
+            <w:r>
+              <w:rPr>
+                <w:rFonts w:cstheme="minorHAnsi"/>
+              </w:rPr>
+              <w:t>User</w:t>
+            </w:r>
+            <w:r>
+              <w:rPr>
+                <w:rFonts w:cstheme="minorHAnsi"/>
+              </w:rPr>
+              <w:t xml:space="preserve"> is authenticated</w:t>
+            </w:r>
+          </w:p>
+        </w:tc>
+        <w:tc>
+          <w:tcPr>
+            <w:tcW w:w="2430" w:type="dxa"/>
+          </w:tcPr>
+          <w:p>
+            <w:pPr>
+              <w:pStyle w:val="NormalWeb"/>
+              <w:numPr>
+                <w:ilvl w:val="0"/>
+                <w:numId w:val="12"/>
+              </w:numPr>
+              <w:rPr>
+                <w:rFonts w:asciiTheme="minorHAnsi" w:hAnsiTheme="minorHAnsi" w:cstheme="minorHAnsi"/>
+              </w:rPr>
+            </w:pPr>
+            <w:r>
+              <w:rPr>
+                <w:rFonts w:asciiTheme="minorHAnsi" w:hAnsiTheme="minorHAnsi" w:cstheme="minorHAnsi"/>
+              </w:rPr>
+              <w:t>Employee requests a new review record.</w:t>
+            </w:r>
+          </w:p>
+          <w:p>
+            <w:pPr>
+              <w:pStyle w:val="NormalWeb"/>
+              <w:numPr>
+                <w:ilvl w:val="0"/>
+                <w:numId w:val="12"/>
+              </w:numPr>
+              <w:rPr>
+                <w:rFonts w:asciiTheme="minorHAnsi" w:hAnsiTheme="minorHAnsi" w:cstheme="minorHAnsi"/>
+              </w:rPr>
+            </w:pPr>
+            <w:r>
+              <w:rPr>
+                <w:rFonts w:asciiTheme="minorHAnsi" w:hAnsiTheme="minorHAnsi" w:cstheme="minorHAnsi"/>
+              </w:rPr>
+              <w:t xml:space="preserve"> Authorisation check.</w:t>
+            </w:r>
+          </w:p>
+          <w:p>
+            <w:pPr>
+              <w:pStyle w:val="NormalWeb"/>
+              <w:numPr>
+                <w:ilvl w:val="0"/>
+                <w:numId w:val="12"/>
+              </w:numPr>
+              <w:rPr>
+                <w:rFonts w:asciiTheme="minorHAnsi" w:hAnsiTheme="minorHAnsi" w:cstheme="minorHAnsi"/>
+              </w:rPr>
+            </w:pPr>
+            <w:r>
+              <w:rPr>
+                <w:rFonts w:asciiTheme="minorHAnsi" w:hAnsiTheme="minorHAnsi" w:cstheme="minorHAnsi"/>
+              </w:rPr>
+              <w:t>A new review record is created.</w:t>
+            </w:r>
+          </w:p>
+          <w:p>
+            <w:pPr>
+              <w:pStyle w:val="NormalWeb"/>
+              <w:numPr>
+                <w:ilvl w:val="0"/>
+                <w:numId w:val="12"/>
+              </w:numPr>
+              <w:rPr>
+                <w:rFonts w:asciiTheme="minorHAnsi" w:hAnsiTheme="minorHAnsi" w:cstheme="minorHAnsi"/>
+              </w:rPr>
+            </w:pPr>
+            <w:r>
+              <w:rPr>
+                <w:rFonts w:asciiTheme="minorHAnsi" w:hAnsiTheme="minorHAnsi" w:cstheme="minorHAnsi"/>
+              </w:rPr>
+              <w:t>Employee completes the details in the record.</w:t>
+            </w:r>
+          </w:p>
+          <w:p>
+            <w:pPr>
+              <w:pStyle w:val="NormalWeb"/>
+              <w:numPr>
+                <w:ilvl w:val="0"/>
+                <w:numId w:val="12"/>
+              </w:numPr>
+              <w:rPr>
+                <w:rFonts w:asciiTheme="minorHAnsi" w:hAnsiTheme="minorHAnsi" w:cstheme="minorHAnsi"/>
+              </w:rPr>
+            </w:pPr>
+            <w:r>
+              <w:rPr>
+                <w:rFonts w:asciiTheme="minorHAnsi" w:hAnsiTheme="minorHAnsi" w:cstheme="minorHAnsi"/>
+              </w:rPr>
+              <w:t xml:space="preserve">New review record is saved in the HR Database. </w:t>
+            </w:r>
+          </w:p>
+        </w:tc>
+        <w:tc>
+          <w:tcPr>
+            <w:tcW w:w="1620" w:type="dxa"/>
+          </w:tcPr>
+          <w:p>
+            <w:pPr>
+              <w:rPr>
+                <w:rFonts w:cstheme="minorHAnsi"/>
+              </w:rPr>
+            </w:pPr>
+            <w:r>
+              <w:rPr>
+                <w:rFonts w:cstheme="minorHAnsi"/>
+              </w:rPr>
+              <w:t>Employee creates new review record in the HR database.</w:t>
+            </w:r>
+          </w:p>
+        </w:tc>
+        <w:tc>
+          <w:tcPr>
+            <w:tcW w:w="1103" w:type="dxa"/>
+          </w:tcPr>
+          <w:p>
+            <w:pPr>
+              <w:rPr>
+                <w:rFonts w:cstheme="minorHAnsi"/>
+              </w:rPr>
+            </w:pPr>
+          </w:p>
+        </w:tc>
+        <w:tc>
+          <w:tcPr>
+            <w:tcW w:w="839" w:type="dxa"/>
+          </w:tcPr>
+          <w:p>
+            <w:pPr>
+              <w:rPr>
+                <w:rFonts w:cstheme="minorHAnsi"/>
+              </w:rPr>
+            </w:pPr>
+          </w:p>
+        </w:tc>
+      </w:tr>
+      <w:tr>
+        <w:trPr>
+          <w:trHeight w:val="419"/>
+        </w:trPr>
+        <w:tc>
+          <w:tcPr>
+            <w:tcW w:w="850" w:type="dxa"/>
+          </w:tcPr>
+          <w:p>
+            <w:pPr>
+              <w:rPr>
+                <w:rFonts w:cstheme="minorHAnsi"/>
+              </w:rPr>
+            </w:pPr>
+            <w:r>
+              <w:rPr>
+                <w:rFonts w:cstheme="minorHAnsi"/>
+              </w:rPr>
+              <w:lastRenderedPageBreak/>
+              <w:t>8</w:t>
+            </w:r>
+          </w:p>
+        </w:tc>
+        <w:tc>
+          <w:tcPr>
+            <w:tcW w:w="1550" w:type="dxa"/>
+          </w:tcPr>
+          <w:p>
+            <w:pPr>
+              <w:rPr>
+                <w:rFonts w:cstheme="minorHAnsi"/>
+              </w:rPr>
+            </w:pPr>
+            <w:r>
+              <w:rPr>
+                <w:rFonts w:cstheme="minorHAnsi"/>
+              </w:rPr>
+              <w:t>Read Review Record</w:t>
+            </w:r>
+          </w:p>
+        </w:tc>
+        <w:tc>
+          <w:tcPr>
+            <w:tcW w:w="1587" w:type="dxa"/>
+          </w:tcPr>
+          <w:p>
+            <w:pPr>
+              <w:rPr>
+                <w:rFonts w:cstheme="minorHAnsi"/>
+              </w:rPr>
+            </w:pPr>
+            <w:r>
+              <w:rPr>
+                <w:rFonts w:cstheme="minorHAnsi"/>
+              </w:rPr>
+              <w:t>User is authenticated and the review record exists</w:t>
+            </w:r>
+          </w:p>
+        </w:tc>
+        <w:tc>
+          <w:tcPr>
+            <w:tcW w:w="2430" w:type="dxa"/>
+          </w:tcPr>
+          <w:p>
+            <w:pPr>
+              <w:pStyle w:val="NormalWeb"/>
+              <w:numPr>
+                <w:ilvl w:val="0"/>
+                <w:numId w:val="13"/>
+              </w:numPr>
+              <w:rPr>
+                <w:rFonts w:asciiTheme="minorHAnsi" w:hAnsiTheme="minorHAnsi" w:cstheme="minorHAnsi"/>
+              </w:rPr>
+            </w:pPr>
+            <w:r>
+              <w:rPr>
+                <w:rFonts w:asciiTheme="minorHAnsi" w:hAnsiTheme="minorHAnsi" w:cstheme="minorHAnsi"/>
+              </w:rPr>
+              <w:t>Request review record.</w:t>
+            </w:r>
+          </w:p>
+          <w:p>
+            <w:pPr>
+              <w:pStyle w:val="NormalWeb"/>
+              <w:numPr>
+                <w:ilvl w:val="0"/>
+                <w:numId w:val="13"/>
+              </w:numPr>
+              <w:rPr>
+                <w:rFonts w:asciiTheme="minorHAnsi" w:hAnsiTheme="minorHAnsi" w:cstheme="minorHAnsi"/>
+              </w:rPr>
+            </w:pPr>
+            <w:r>
+              <w:rPr>
+                <w:rFonts w:asciiTheme="minorHAnsi" w:hAnsiTheme="minorHAnsi" w:cstheme="minorHAnsi"/>
+              </w:rPr>
+              <w:t xml:space="preserve"> Authorization check</w:t>
+            </w:r>
+          </w:p>
+          <w:p>
+            <w:pPr>
+              <w:pStyle w:val="NormalWeb"/>
+              <w:numPr>
+                <w:ilvl w:val="0"/>
+                <w:numId w:val="13"/>
+              </w:numPr>
+              <w:rPr>
+                <w:rFonts w:asciiTheme="minorHAnsi" w:hAnsiTheme="minorHAnsi" w:cstheme="minorHAnsi"/>
+              </w:rPr>
+            </w:pPr>
+            <w:r>
+              <w:rPr>
+                <w:rFonts w:asciiTheme="minorHAnsi" w:hAnsiTheme="minorHAnsi" w:cstheme="minorHAnsi"/>
+              </w:rPr>
+              <w:t>HR Database delivers record to user.</w:t>
+            </w:r>
+          </w:p>
+          <w:p>
+            <w:pPr>
+              <w:pStyle w:val="NormalWeb"/>
+              <w:numPr>
+                <w:ilvl w:val="0"/>
+                <w:numId w:val="13"/>
+              </w:numPr>
+              <w:rPr>
+                <w:rFonts w:asciiTheme="minorHAnsi" w:hAnsiTheme="minorHAnsi" w:cstheme="minorHAnsi"/>
+              </w:rPr>
+            </w:pPr>
+            <w:r>
+              <w:rPr>
+                <w:rFonts w:asciiTheme="minorHAnsi" w:hAnsiTheme="minorHAnsi" w:cstheme="minorHAnsi"/>
+              </w:rPr>
+              <w:t>User finishes with access to the record.</w:t>
+            </w:r>
+          </w:p>
+        </w:tc>
+        <w:tc>
+          <w:tcPr>
+            <w:tcW w:w="1620" w:type="dxa"/>
+          </w:tcPr>
+          <w:p>
+            <w:pPr>
+              <w:rPr>
+                <w:rFonts w:cstheme="minorHAnsi"/>
+              </w:rPr>
+            </w:pPr>
+            <w:r>
+              <w:rPr>
+                <w:rFonts w:cstheme="minorHAnsi"/>
+              </w:rPr>
+              <w:t>User is able to read review record.</w:t>
+            </w:r>
+          </w:p>
+        </w:tc>
+        <w:tc>
+          <w:tcPr>
+            <w:tcW w:w="1103" w:type="dxa"/>
+          </w:tcPr>
+          <w:p>
+            <w:pPr>
+              <w:rPr>
+                <w:rFonts w:cstheme="minorHAnsi"/>
+              </w:rPr>
+            </w:pPr>
+          </w:p>
+        </w:tc>
+        <w:tc>
+          <w:tcPr>
+            <w:tcW w:w="839" w:type="dxa"/>
+          </w:tcPr>
+          <w:p>
+            <w:pPr>
+              <w:rPr>
+                <w:rFonts w:cstheme="minorHAnsi"/>
+              </w:rPr>
+            </w:pPr>
+          </w:p>
+        </w:tc>
+      </w:tr>
+      <w:tr>
+        <w:trPr>
+          <w:trHeight w:val="419"/>
+        </w:trPr>
+        <w:tc>
+          <w:tcPr>
+            <w:tcW w:w="850" w:type="dxa"/>
+          </w:tcPr>
+          <w:p>
+            <w:pPr>
+              <w:rPr>
+                <w:rFonts w:cstheme="minorHAnsi"/>
+              </w:rPr>
+            </w:pPr>
+            <w:r>
+              <w:rPr>
+                <w:rFonts w:cstheme="minorHAnsi"/>
+              </w:rPr>
+              <w:t>9</w:t>
+            </w:r>
+          </w:p>
+        </w:tc>
+        <w:tc>
+          <w:tcPr>
+            <w:tcW w:w="1550" w:type="dxa"/>
+          </w:tcPr>
+          <w:p>
+            <w:pPr>
+              <w:rPr>
+                <w:rFonts w:cstheme="minorHAnsi"/>
+              </w:rPr>
+            </w:pPr>
+            <w:r>
+              <w:rPr>
+                <w:rFonts w:cstheme="minorHAnsi"/>
+              </w:rPr>
+              <w:t>Amend Review Record</w:t>
+            </w:r>
+          </w:p>
+        </w:tc>
+        <w:tc>
+          <w:tcPr>
+            <w:tcW w:w="1587" w:type="dxa"/>
+          </w:tcPr>
+          <w:p>
+            <w:pPr>
+              <w:rPr>
+                <w:rFonts w:cstheme="minorHAnsi"/>
+              </w:rPr>
+            </w:pPr>
+            <w:r>
+              <w:rPr>
+                <w:rFonts w:cstheme="minorHAnsi"/>
+              </w:rPr>
+              <w:t>User is authenticated and the review record exists</w:t>
+            </w:r>
+          </w:p>
+        </w:tc>
+        <w:tc>
+          <w:tcPr>
+            <w:tcW w:w="2430" w:type="dxa"/>
+          </w:tcPr>
+          <w:p>
+            <w:pPr>
+              <w:pStyle w:val="ListParagraph"/>
+              <w:numPr>
+                <w:ilvl w:val="0"/>
+                <w:numId w:val="14"/>
+              </w:numPr>
+              <w:rPr>
+                <w:rFonts w:cstheme="minorHAnsi"/>
+              </w:rPr>
+            </w:pPr>
+            <w:r>
+              <w:rPr>
+                <w:rFonts w:cstheme="minorHAnsi"/>
+              </w:rPr>
+              <w:t xml:space="preserve"> Authorisation check to obtain write access.</w:t>
+            </w:r>
+          </w:p>
+          <w:p>
+            <w:pPr>
+              <w:pStyle w:val="ListParagraph"/>
+              <w:numPr>
+                <w:ilvl w:val="0"/>
+                <w:numId w:val="14"/>
+              </w:numPr>
+              <w:rPr>
+                <w:rFonts w:cstheme="minorHAnsi"/>
+              </w:rPr>
+            </w:pPr>
+            <w:r>
+              <w:rPr>
+                <w:rFonts w:cstheme="minorHAnsi"/>
+              </w:rPr>
+              <w:t xml:space="preserve"> Read review record.</w:t>
+            </w:r>
+          </w:p>
+          <w:p>
+            <w:pPr>
+              <w:pStyle w:val="ListParagraph"/>
+              <w:numPr>
+                <w:ilvl w:val="0"/>
+                <w:numId w:val="14"/>
+              </w:numPr>
+              <w:rPr>
+                <w:rFonts w:cstheme="minorHAnsi"/>
+              </w:rPr>
+            </w:pPr>
+            <w:r>
+              <w:rPr>
+                <w:rFonts w:cstheme="minorHAnsi"/>
+              </w:rPr>
+              <w:t>Amend the record.</w:t>
+            </w:r>
+          </w:p>
+          <w:p>
+            <w:pPr>
+              <w:pStyle w:val="ListParagraph"/>
+              <w:numPr>
+                <w:ilvl w:val="0"/>
+                <w:numId w:val="14"/>
+              </w:numPr>
+              <w:rPr>
+                <w:rFonts w:cstheme="minorHAnsi"/>
+              </w:rPr>
+            </w:pPr>
+            <w:r>
+              <w:rPr>
+                <w:rFonts w:cstheme="minorHAnsi"/>
+              </w:rPr>
+              <w:t>Save amended record to HR Database.</w:t>
+            </w:r>
+          </w:p>
+        </w:tc>
+        <w:tc>
+          <w:tcPr>
+            <w:tcW w:w="1620" w:type="dxa"/>
+          </w:tcPr>
+          <w:p>
+            <w:pPr>
+              <w:rPr>
+                <w:rFonts w:cstheme="minorHAnsi"/>
+              </w:rPr>
+            </w:pPr>
+            <w:r>
+              <w:rPr>
+                <w:rFonts w:cstheme="minorHAnsi"/>
+              </w:rPr>
+              <w:t>User is able to amend review record.</w:t>
+            </w:r>
+          </w:p>
+        </w:tc>
+        <w:tc>
+          <w:tcPr>
+            <w:tcW w:w="1103" w:type="dxa"/>
+          </w:tcPr>
+          <w:p>
+            <w:pPr>
+              <w:rPr>
+                <w:rFonts w:cstheme="minorHAnsi"/>
+              </w:rPr>
+            </w:pPr>
+          </w:p>
+        </w:tc>
+        <w:tc>
+          <w:tcPr>
+            <w:tcW w:w="839" w:type="dxa"/>
+          </w:tcPr>
+          <w:p>
+            <w:pPr>
+              <w:rPr>
+                <w:rFonts w:cstheme="minorHAnsi"/>
+              </w:rPr>
+            </w:pPr>
+          </w:p>
+        </w:tc>
+      </w:tr>
+      <w:tr>
+        <w:trPr>
+          <w:trHeight w:val="419"/>
+        </w:trPr>
+        <w:tc>
+          <w:tcPr>
+            <w:tcW w:w="850" w:type="dxa"/>
+          </w:tcPr>
+          <w:p>
+            <w:pPr>
+              <w:rPr>
+                <w:rFonts w:cstheme="minorHAnsi"/>
+              </w:rPr>
+            </w:pPr>
+            <w:r>
+              <w:rPr>
+                <w:rFonts w:cstheme="minorHAnsi"/>
+              </w:rPr>
+              <w:t>10</w:t>
+            </w:r>
+          </w:p>
+        </w:tc>
+        <w:tc>
+          <w:tcPr>
+            <w:tcW w:w="1550" w:type="dxa"/>
+          </w:tcPr>
+          <w:p>
+            <w:pPr>
+              <w:rPr>
+                <w:rFonts w:cstheme="minorHAnsi"/>
+              </w:rPr>
+            </w:pPr>
+            <w:r>
+              <w:rPr>
+                <w:rFonts w:cstheme="minorHAnsi"/>
+              </w:rPr>
+              <w:t>Read Past Completed Review Records</w:t>
+            </w:r>
+          </w:p>
+        </w:tc>
+        <w:tc>
+          <w:tcPr>
+            <w:tcW w:w="1587" w:type="dxa"/>
+          </w:tcPr>
+          <w:p>
+            <w:pPr>
+              <w:rPr>
+                <w:rFonts w:cstheme="minorHAnsi"/>
+              </w:rPr>
+            </w:pPr>
+            <w:r>
+              <w:rPr>
+                <w:rFonts w:cstheme="minorHAnsi"/>
+              </w:rPr>
+              <w:t>User is authenticated and completed review record exists</w:t>
+            </w:r>
+          </w:p>
+        </w:tc>
+        <w:tc>
+          <w:tcPr>
+            <w:tcW w:w="2430" w:type="dxa"/>
+          </w:tcPr>
+          <w:p>
+            <w:pPr>
+              <w:pStyle w:val="NormalWeb"/>
+              <w:numPr>
+                <w:ilvl w:val="0"/>
+                <w:numId w:val="15"/>
+              </w:numPr>
+              <w:rPr>
+                <w:rFonts w:asciiTheme="minorHAnsi" w:hAnsiTheme="minorHAnsi" w:cstheme="minorHAnsi"/>
+              </w:rPr>
+            </w:pPr>
+            <w:r>
+              <w:rPr>
+                <w:rFonts w:asciiTheme="minorHAnsi" w:hAnsiTheme="minorHAnsi" w:cstheme="minorHAnsi"/>
+              </w:rPr>
+              <w:t>Request review records.</w:t>
+            </w:r>
+          </w:p>
+          <w:p>
+            <w:pPr>
+              <w:pStyle w:val="NormalWeb"/>
+              <w:numPr>
+                <w:ilvl w:val="0"/>
+                <w:numId w:val="15"/>
+              </w:numPr>
+              <w:rPr>
+                <w:rFonts w:asciiTheme="minorHAnsi" w:hAnsiTheme="minorHAnsi" w:cstheme="minorHAnsi"/>
+              </w:rPr>
+            </w:pPr>
+            <w:r>
+              <w:rPr>
+                <w:rFonts w:asciiTheme="minorHAnsi" w:hAnsiTheme="minorHAnsi" w:cstheme="minorHAnsi"/>
+              </w:rPr>
+              <w:t xml:space="preserve"> Authorization check</w:t>
+            </w:r>
+          </w:p>
+          <w:p>
+            <w:pPr>
+              <w:pStyle w:val="NormalWeb"/>
+              <w:numPr>
+                <w:ilvl w:val="0"/>
+                <w:numId w:val="15"/>
+              </w:numPr>
+              <w:rPr>
+                <w:rFonts w:asciiTheme="minorHAnsi" w:hAnsiTheme="minorHAnsi" w:cstheme="minorHAnsi"/>
+              </w:rPr>
+            </w:pPr>
+            <w:r>
+              <w:rPr>
+                <w:rFonts w:asciiTheme="minorHAnsi" w:hAnsiTheme="minorHAnsi" w:cstheme="minorHAnsi"/>
+              </w:rPr>
+              <w:t>HR Database delivers records to user.</w:t>
+            </w:r>
+          </w:p>
+          <w:p>
+            <w:pPr>
+              <w:pStyle w:val="NormalWeb"/>
+              <w:numPr>
+                <w:ilvl w:val="0"/>
+                <w:numId w:val="15"/>
+              </w:numPr>
+              <w:rPr>
+                <w:rFonts w:asciiTheme="minorHAnsi" w:hAnsiTheme="minorHAnsi" w:cstheme="minorHAnsi"/>
+              </w:rPr>
+            </w:pPr>
+            <w:r>
+              <w:rPr>
+                <w:rFonts w:asciiTheme="minorHAnsi" w:hAnsiTheme="minorHAnsi" w:cstheme="minorHAnsi"/>
+              </w:rPr>
+              <w:t>User finishes with access to the records.</w:t>
+            </w:r>
+          </w:p>
+        </w:tc>
+        <w:tc>
+          <w:tcPr>
+            <w:tcW w:w="1620" w:type="dxa"/>
+          </w:tcPr>
+          <w:p>
+            <w:pPr>
+              <w:rPr>
+                <w:rFonts w:cstheme="minorHAnsi"/>
+              </w:rPr>
+            </w:pPr>
+            <w:r>
+              <w:rPr>
+                <w:rFonts w:cstheme="minorHAnsi"/>
+              </w:rPr>
+              <w:t>User is able to read past completed record.</w:t>
+            </w:r>
+          </w:p>
+        </w:tc>
+        <w:tc>
+          <w:tcPr>
+            <w:tcW w:w="1103" w:type="dxa"/>
+          </w:tcPr>
+          <w:p>
+            <w:pPr>
+              <w:rPr>
+                <w:rFonts w:cstheme="minorHAnsi"/>
+              </w:rPr>
+            </w:pPr>
+          </w:p>
+        </w:tc>
+        <w:tc>
+          <w:tcPr>
+            <w:tcW w:w="839" w:type="dxa"/>
+          </w:tcPr>
+          <w:p>
+            <w:pPr>
+              <w:rPr>
+                <w:rFonts w:cstheme="minorHAnsi"/>
+              </w:rPr>
+            </w:pPr>
+          </w:p>
+        </w:tc>
+      </w:tr>
+      <w:tr>
+        <w:trPr>
+          <w:trHeight w:val="419"/>
+        </w:trPr>
+        <w:tc>
+          <w:tcPr>
+            <w:tcW w:w="850" w:type="dxa"/>
+          </w:tcPr>
+          <w:p>
+            <w:pPr>
+              <w:rPr>
+                <w:rFonts w:cstheme="minorHAnsi"/>
+              </w:rPr>
+            </w:pPr>
+            <w:r>
+              <w:rPr>
+                <w:rFonts w:cstheme="minorHAnsi"/>
+              </w:rPr>
+              <w:t>11</w:t>
+            </w:r>
+          </w:p>
+        </w:tc>
+        <w:tc>
+          <w:tcPr>
+            <w:tcW w:w="1550" w:type="dxa"/>
+          </w:tcPr>
+          <w:p>
+            <w:pPr>
+              <w:rPr>
+                <w:rFonts w:cstheme="minorHAnsi"/>
+              </w:rPr>
+            </w:pPr>
+            <w:r>
+              <w:rPr>
+                <w:rFonts w:cstheme="minorHAnsi"/>
+              </w:rPr>
+              <w:t>Perform Review</w:t>
+            </w:r>
+          </w:p>
+        </w:tc>
+        <w:tc>
+          <w:tcPr>
+            <w:tcW w:w="1587" w:type="dxa"/>
+          </w:tcPr>
+          <w:p>
+            <w:pPr>
+              <w:rPr>
+                <w:rFonts w:cstheme="minorHAnsi"/>
+              </w:rPr>
+            </w:pPr>
+            <w:r>
+              <w:rPr>
+                <w:rFonts w:cstheme="minorHAnsi"/>
+              </w:rPr>
+              <w:t>Date is within 2 weeks of the reviewee’s employment date</w:t>
+            </w:r>
+          </w:p>
+        </w:tc>
+        <w:tc>
+          <w:tcPr>
+            <w:tcW w:w="2430" w:type="dxa"/>
+          </w:tcPr>
+          <w:p>
+            <w:pPr>
+              <w:pStyle w:val="ListParagraph"/>
+              <w:numPr>
+                <w:ilvl w:val="0"/>
+                <w:numId w:val="16"/>
+              </w:numPr>
+              <w:rPr>
+                <w:rFonts w:cstheme="minorHAnsi"/>
+              </w:rPr>
+            </w:pPr>
+            <w:r>
+              <w:rPr>
+                <w:rFonts w:cstheme="minorHAnsi"/>
+              </w:rPr>
+              <w:t>Reviewers and Employee meet to perform annual performance review for the employee.</w:t>
+            </w:r>
+          </w:p>
+          <w:p>
+            <w:pPr>
+              <w:pStyle w:val="ListParagraph"/>
+              <w:numPr>
+                <w:ilvl w:val="0"/>
+                <w:numId w:val="16"/>
+              </w:numPr>
+              <w:rPr>
+                <w:rFonts w:cstheme="minorHAnsi"/>
+              </w:rPr>
+            </w:pPr>
+            <w:r>
+              <w:rPr>
+                <w:rFonts w:cstheme="minorHAnsi"/>
+              </w:rPr>
+              <w:t xml:space="preserve"> Read past completed review records.</w:t>
+            </w:r>
+          </w:p>
+          <w:p>
+            <w:pPr>
+              <w:pStyle w:val="ListParagraph"/>
+              <w:numPr>
+                <w:ilvl w:val="0"/>
+                <w:numId w:val="16"/>
+              </w:numPr>
+              <w:rPr>
+                <w:rFonts w:cstheme="minorHAnsi"/>
+              </w:rPr>
+            </w:pPr>
+            <w:r>
+              <w:rPr>
+                <w:rFonts w:cstheme="minorHAnsi"/>
+              </w:rPr>
+              <w:t xml:space="preserve"> Amend review record</w:t>
+            </w:r>
+          </w:p>
+          <w:p>
+            <w:pPr>
+              <w:pStyle w:val="ListParagraph"/>
+              <w:numPr>
+                <w:ilvl w:val="0"/>
+                <w:numId w:val="16"/>
+              </w:numPr>
+              <w:rPr>
+                <w:rFonts w:cstheme="minorHAnsi"/>
+              </w:rPr>
+            </w:pPr>
+            <w:r>
+              <w:rPr>
+                <w:rFonts w:cstheme="minorHAnsi"/>
+              </w:rPr>
+              <w:t>HR Employee is informed of the completed review.</w:t>
+            </w:r>
+          </w:p>
+          <w:p>
+            <w:pPr>
+              <w:rPr>
+                <w:rFonts w:cstheme="minorHAnsi"/>
+              </w:rPr>
+            </w:pPr>
+          </w:p>
+        </w:tc>
+        <w:tc>
+          <w:tcPr>
+            <w:tcW w:w="1620" w:type="dxa"/>
+          </w:tcPr>
+          <w:p>
+            <w:pPr>
+              <w:rPr>
+                <w:rFonts w:cstheme="minorHAnsi"/>
+              </w:rPr>
+            </w:pPr>
+            <w:r>
+              <w:rPr>
+                <w:rFonts w:cstheme="minorHAnsi"/>
+              </w:rPr>
+              <w:t xml:space="preserve">Review is completed and added to database. </w:t>
+            </w:r>
+          </w:p>
+        </w:tc>
+        <w:tc>
+          <w:tcPr>
+            <w:tcW w:w="1103" w:type="dxa"/>
+          </w:tcPr>
+          <w:p>
+            <w:pPr>
+              <w:rPr>
+                <w:rFonts w:cstheme="minorHAnsi"/>
+              </w:rPr>
+            </w:pPr>
+          </w:p>
+        </w:tc>
+        <w:tc>
+          <w:tcPr>
+            <w:tcW w:w="839" w:type="dxa"/>
+          </w:tcPr>
+          <w:p>
+            <w:pPr>
+              <w:rPr>
+                <w:rFonts w:cstheme="minorHAnsi"/>
+              </w:rPr>
+            </w:pPr>
+          </w:p>
+        </w:tc>
+      </w:tr>
+      <w:tr>
+        <w:trPr>
+          <w:trHeight w:val="419"/>
+        </w:trPr>
+        <w:tc>
+          <w:tcPr>
+            <w:tcW w:w="850" w:type="dxa"/>
+          </w:tcPr>
+          <w:p>
+            <w:pPr>
+              <w:rPr>
+                <w:rFonts w:cstheme="minorHAnsi"/>
+              </w:rPr>
+            </w:pPr>
+            <w:r>
+              <w:rPr>
+                <w:rFonts w:cstheme="minorHAnsi"/>
+              </w:rPr>
+              <w:lastRenderedPageBreak/>
+              <w:t>12</w:t>
+            </w:r>
+          </w:p>
+        </w:tc>
+        <w:tc>
+          <w:tcPr>
+            <w:tcW w:w="1550" w:type="dxa"/>
+          </w:tcPr>
+          <w:p>
+            <w:pPr>
+              <w:rPr>
+                <w:rFonts w:cstheme="minorHAnsi"/>
+              </w:rPr>
+            </w:pPr>
+            <w:r>
+              <w:rPr>
+                <w:rFonts w:cstheme="minorHAnsi"/>
+              </w:rPr>
+              <w:t>Allocate Reviewer</w:t>
+            </w:r>
+          </w:p>
+        </w:tc>
+        <w:tc>
+          <w:tcPr>
+            <w:tcW w:w="1587" w:type="dxa"/>
+          </w:tcPr>
+          <w:p>
+            <w:pPr>
+              <w:rPr>
+                <w:rFonts w:cstheme="minorHAnsi"/>
+              </w:rPr>
+            </w:pPr>
+            <w:r>
+              <w:rPr>
+                <w:rFonts w:cstheme="minorHAnsi"/>
+              </w:rPr>
+              <w:t>HR Employee is authenticated</w:t>
+            </w:r>
+          </w:p>
+        </w:tc>
+        <w:tc>
+          <w:tcPr>
+            <w:tcW w:w="2430" w:type="dxa"/>
+          </w:tcPr>
+          <w:p>
+            <w:pPr>
+              <w:pStyle w:val="ListParagraph"/>
+              <w:numPr>
+                <w:ilvl w:val="0"/>
+                <w:numId w:val="17"/>
+              </w:numPr>
+              <w:rPr>
+                <w:rFonts w:cstheme="minorHAnsi"/>
+              </w:rPr>
+            </w:pPr>
+            <w:r>
+              <w:rPr>
+                <w:rFonts w:cstheme="minorHAnsi"/>
+              </w:rPr>
+              <w:t>HR Employee requests access to HR Database to record reviewer details.</w:t>
+            </w:r>
+          </w:p>
+          <w:p>
+            <w:pPr>
+              <w:pStyle w:val="ListParagraph"/>
+              <w:numPr>
+                <w:ilvl w:val="0"/>
+                <w:numId w:val="17"/>
+              </w:numPr>
+              <w:rPr>
+                <w:rFonts w:cstheme="minorHAnsi"/>
+              </w:rPr>
+            </w:pPr>
+            <w:r>
+              <w:rPr>
+                <w:rFonts w:cstheme="minorHAnsi"/>
+              </w:rPr>
+              <w:t>Authorisation check.</w:t>
+            </w:r>
+          </w:p>
+          <w:p>
+            <w:pPr>
+              <w:pStyle w:val="ListParagraph"/>
+              <w:numPr>
+                <w:ilvl w:val="0"/>
+                <w:numId w:val="17"/>
+              </w:numPr>
+              <w:rPr>
+                <w:rFonts w:cstheme="minorHAnsi"/>
+              </w:rPr>
+            </w:pPr>
+            <w:r>
+              <w:rPr>
+                <w:rFonts w:cstheme="minorHAnsi"/>
+              </w:rPr>
+              <w:t>Immediate Manager/Director of employee assigned to be a reviewer.</w:t>
+            </w:r>
+          </w:p>
+          <w:p>
+            <w:pPr>
+              <w:pStyle w:val="ListParagraph"/>
+              <w:numPr>
+                <w:ilvl w:val="0"/>
+                <w:numId w:val="17"/>
+              </w:numPr>
+              <w:rPr>
+                <w:rFonts w:cstheme="minorHAnsi"/>
+              </w:rPr>
+            </w:pPr>
+            <w:r>
+              <w:rPr>
+                <w:rFonts w:cstheme="minorHAnsi"/>
+              </w:rPr>
+              <w:t>HR Employee records details of 2nd Reviewer.</w:t>
+            </w:r>
+          </w:p>
+          <w:p>
+            <w:pPr>
+              <w:pStyle w:val="ListParagraph"/>
+              <w:numPr>
+                <w:ilvl w:val="0"/>
+                <w:numId w:val="17"/>
+              </w:numPr>
+              <w:rPr>
+                <w:rFonts w:cstheme="minorHAnsi"/>
+              </w:rPr>
+            </w:pPr>
+            <w:r>
+              <w:rPr>
+                <w:rFonts w:cstheme="minorHAnsi"/>
+              </w:rPr>
+              <w:t>HR Employee informs Employee and Manager/Director reviewers of the review details.</w:t>
+            </w:r>
+          </w:p>
+        </w:tc>
+        <w:tc>
+          <w:tcPr>
+            <w:tcW w:w="1620" w:type="dxa"/>
+          </w:tcPr>
+          <w:p>
+            <w:pPr>
+              <w:rPr>
+                <w:rFonts w:cstheme="minorHAnsi"/>
+              </w:rPr>
+            </w:pPr>
+            <w:r>
+              <w:rPr>
+                <w:rFonts w:cstheme="minorHAnsi"/>
+              </w:rPr>
+              <w:t xml:space="preserve">A reviewer is added to carry out the </w:t>
+            </w:r>
+            <w:r>
+              <w:rPr>
+                <w:rFonts w:cstheme="minorHAnsi"/>
+              </w:rPr>
+              <w:t xml:space="preserve">review. </w:t>
+            </w:r>
+            <w:r>
+              <w:rPr>
+                <w:rFonts w:cstheme="minorHAnsi"/>
+              </w:rPr>
+              <w:softHyphen/>
+            </w:r>
+          </w:p>
+        </w:tc>
+        <w:tc>
+          <w:tcPr>
+            <w:tcW w:w="1103" w:type="dxa"/>
+          </w:tcPr>
+          <w:p>
+            <w:pPr>
+              <w:rPr>
+                <w:rFonts w:cstheme="minorHAnsi"/>
+              </w:rPr>
+            </w:pPr>
+          </w:p>
+        </w:tc>
+        <w:tc>
+          <w:tcPr>
+            <w:tcW w:w="839" w:type="dxa"/>
+          </w:tcPr>
+          <w:p>
+            <w:pPr>
+              <w:rPr>
+                <w:rFonts w:cstheme="minorHAnsi"/>
               </w:rPr>
             </w:pPr>
           </w:p>
@@ -697,6 +2677,8 @@
         </w:rPr>
         <w:t>Whitebox testing will be pursued when the first stage of the development process commences.</w:t>
       </w:r>
+      <w:bookmarkStart w:id="0" w:name="_GoBack"/>
+      <w:bookmarkEnd w:id="0"/>
     </w:p>
     <w:p>
       <w:pPr>
@@ -3305,6 +5287,7 @@
     <w:lsdException w:name="HTML Sample" w:semiHidden="1" w:unhideWhenUsed="1"/>
     <w:lsdException w:name="HTML Typewriter" w:semiHidden="1" w:unhideWhenUsed="1"/>
     <w:lsdException w:name="HTML Variable" w:semiHidden="1" w:unhideWhenUsed="1"/>
+    <w:lsdException w:name="Normal Table" w:semiHidden="1" w:unhideWhenUsed="1"/>
     <w:lsdException w:name="annotation subject" w:semiHidden="1" w:unhideWhenUsed="1"/>
     <w:lsdException w:name="No List" w:semiHidden="1" w:unhideWhenUsed="1"/>
     <w:lsdException w:name="Outline List 1" w:semiHidden="1" w:unhideWhenUsed="1"/>
@@ -3351,8 +5334,10 @@
     <w:lsdException w:name="Table Subtle 2" w:semiHidden="1" w:unhideWhenUsed="1"/>
     <w:lsdException w:name="Table Web 1" w:semiHidden="1" w:unhideWhenUsed="1"/>
     <w:lsdException w:name="Table Web 2" w:semiHidden="1" w:unhideWhenUsed="1"/>
+    <w:lsdException w:name="Table Web 3" w:semiHidden="1" w:unhideWhenUsed="1"/>
     <w:lsdException w:name="Balloon Text" w:semiHidden="1" w:unhideWhenUsed="1"/>
     <w:lsdException w:name="Table Grid" w:uiPriority="39"/>
+    <w:lsdException w:name="Table Theme" w:semiHidden="1" w:unhideWhenUsed="1"/>
     <w:lsdException w:name="Placeholder Text" w:semiHidden="1"/>
     <w:lsdException w:name="No Spacing" w:uiPriority="1" w:qFormat="1"/>
     <w:lsdException w:name="Light Shading" w:uiPriority="60"/>

</xml_diff>